<commit_message>
Wrote Ogre main objective with A.I..
Started writting Fomula D single A.I..
</commit_message>
<xml_diff>
--- a/Formula D/Formula D.docx
+++ b/Formula D/Formula D.docx
@@ -756,79 +756,129 @@
       <w:r>
         <w:t>Estado de vehículo</w:t>
       </w:r>
+    </w:p>
+    <w:p>
+      <w:pPr>
+        <w:pStyle w:val="Prrafodelista"/>
+        <w:numPr>
+          <w:ilvl w:val="0"/>
+          <w:numId w:val="10"/>
+        </w:numPr>
+      </w:pPr>
+      <w:r>
+        <w:t>Curvas:</w:t>
+      </w:r>
+    </w:p>
+    <w:p>
+      <w:pPr>
+        <w:pStyle w:val="Prrafodelista"/>
+        <w:numPr>
+          <w:ilvl w:val="1"/>
+          <w:numId w:val="10"/>
+        </w:numPr>
+      </w:pPr>
+      <w:proofErr w:type="spellStart"/>
+      <w:r>
+        <w:t>Nº</w:t>
+      </w:r>
+      <w:proofErr w:type="spellEnd"/>
+      <w:r>
+        <w:t xml:space="preserve"> Paradas</w:t>
+      </w:r>
+    </w:p>
+    <w:p>
+      <w:pPr>
+        <w:pStyle w:val="Prrafodelista"/>
+        <w:numPr>
+          <w:ilvl w:val="1"/>
+          <w:numId w:val="10"/>
+        </w:numPr>
+      </w:pPr>
+      <w:proofErr w:type="spellStart"/>
+      <w:r>
+        <w:t>Nº</w:t>
+      </w:r>
+      <w:proofErr w:type="spellEnd"/>
+      <w:r>
+        <w:t xml:space="preserve"> Casillas corta</w:t>
+      </w:r>
+    </w:p>
+    <w:p>
+      <w:pPr>
+        <w:pStyle w:val="Prrafodelista"/>
+        <w:numPr>
+          <w:ilvl w:val="1"/>
+          <w:numId w:val="10"/>
+        </w:numPr>
+      </w:pPr>
+      <w:proofErr w:type="spellStart"/>
+      <w:r>
+        <w:t>Nº</w:t>
+      </w:r>
+      <w:proofErr w:type="spellEnd"/>
+      <w:r>
+        <w:t xml:space="preserve"> Casillas antes de curva</w:t>
+      </w:r>
+    </w:p>
+    <w:p>
+      <w:pPr>
+        <w:pStyle w:val="Prrafodelista"/>
+      </w:pPr>
+    </w:p>
+    <w:p/>
+    <w:p/>
+    <w:p>
+      <w:r>
+        <w:lastRenderedPageBreak/>
+        <w:t>No usan zonas para que la I.A. no sea dependiente de un solo escenario.</w:t>
+      </w:r>
       <w:bookmarkStart w:id="0" w:name="_GoBack"/>
       <w:bookmarkEnd w:id="0"/>
     </w:p>
-    <w:p>
-      <w:pPr>
-        <w:pStyle w:val="Prrafodelista"/>
-        <w:numPr>
-          <w:ilvl w:val="0"/>
-          <w:numId w:val="10"/>
-        </w:numPr>
-      </w:pPr>
-      <w:r>
-        <w:t>Curvas:</w:t>
-      </w:r>
-    </w:p>
-    <w:p>
-      <w:pPr>
-        <w:pStyle w:val="Prrafodelista"/>
-        <w:numPr>
-          <w:ilvl w:val="1"/>
-          <w:numId w:val="10"/>
-        </w:numPr>
-      </w:pPr>
-      <w:proofErr w:type="spellStart"/>
-      <w:r>
-        <w:t>Nº</w:t>
-      </w:r>
-      <w:proofErr w:type="spellEnd"/>
-      <w:r>
-        <w:t xml:space="preserve"> Paradas</w:t>
-      </w:r>
-    </w:p>
-    <w:p>
-      <w:pPr>
-        <w:pStyle w:val="Prrafodelista"/>
-        <w:numPr>
-          <w:ilvl w:val="1"/>
-          <w:numId w:val="10"/>
-        </w:numPr>
-      </w:pPr>
-      <w:proofErr w:type="spellStart"/>
-      <w:r>
-        <w:t>Nº</w:t>
-      </w:r>
-      <w:proofErr w:type="spellEnd"/>
-      <w:r>
-        <w:t xml:space="preserve"> Casillas corta</w:t>
-      </w:r>
-    </w:p>
-    <w:p>
-      <w:pPr>
-        <w:pStyle w:val="Prrafodelista"/>
-        <w:numPr>
-          <w:ilvl w:val="1"/>
-          <w:numId w:val="10"/>
-        </w:numPr>
-      </w:pPr>
-      <w:proofErr w:type="spellStart"/>
-      <w:r>
-        <w:t>Nº</w:t>
-      </w:r>
-      <w:proofErr w:type="spellEnd"/>
-      <w:r>
-        <w:t xml:space="preserve"> Casillas antes de curva</w:t>
-      </w:r>
-    </w:p>
-    <w:p>
-      <w:pPr>
-        <w:pStyle w:val="Prrafodelista"/>
-      </w:pPr>
-    </w:p>
     <w:p/>
-    <w:p/>
+    <w:p>
+      <w:r>
+        <w:t>Tratar de subir siempre a la máxima marcha posible en rectas</w:t>
+      </w:r>
+    </w:p>
+    <w:p>
+      <w:r>
+        <w:t>Observar si el carril donde se encuentra el coche es el carril interior de la próxima curva</w:t>
+      </w:r>
+    </w:p>
+    <w:p>
+      <w:r>
+        <w:t>Tratar siempre de entrar a las curvas por el carril exterior</w:t>
+      </w:r>
+    </w:p>
+    <w:p>
+      <w:r>
+        <w:t>Si en el dado saca un valor más de la mitad, bajar de marcha en el próximo turno.</w:t>
+      </w:r>
+      <w:r>
+        <w:t xml:space="preserve"> Se aplica con 4, 5, 6.</w:t>
+      </w:r>
+    </w:p>
+    <w:p>
+      <w:r>
+        <w:t>Si en el dado de 3 sale un 7 u 8, se baja de marcha en el siguiente turno.</w:t>
+      </w:r>
+    </w:p>
+    <w:p>
+      <w:r>
+        <w:t>Si en el dado sale un valor menos de la mitad en una recta, subir de marcha.</w:t>
+      </w:r>
+    </w:p>
+    <w:p>
+      <w:r>
+        <w:t>Solo se sube de segunda a tercera si se está en una recta o tras hacer las paradas obligatorias de una curva.</w:t>
+      </w:r>
+    </w:p>
+    <w:p>
+      <w:r>
+        <w:t>No se baja de segunda a primera.</w:t>
+      </w:r>
+    </w:p>
     <w:p/>
     <w:p/>
     <w:sectPr>

</xml_diff>

<commit_message>
Finished first I.A. for Formula D. Inserted class notes.
</commit_message>
<xml_diff>
--- a/Formula D/Formula D.docx
+++ b/Formula D/Formula D.docx
@@ -830,29 +830,397 @@
     <w:p>
       <w:r>
         <w:lastRenderedPageBreak/>
+        <w:t>I.A. de conductor individual</w:t>
+      </w:r>
+    </w:p>
+    <w:p/>
+    <w:p>
+      <w:r>
         <w:t>No usan zonas para que la I.A. no sea dependiente de un solo escenario.</w:t>
+      </w:r>
+    </w:p>
+    <w:p/>
+    <w:p>
+      <w:r>
+        <w:t>Tratar de subir siempre a la máxima marcha posible en rectas</w:t>
+      </w:r>
+    </w:p>
+    <w:p>
+      <w:r>
+        <w:t>Observar si el carril donde se encuentra el coche es el carril interior de la próxima curva</w:t>
+      </w:r>
+    </w:p>
+    <w:p>
+      <w:r>
+        <w:t>Tratar siempre de entrar a las curvas por el carril exterior</w:t>
+      </w:r>
+      <w:r>
+        <w:t>, o el que conduzca a la mayor ruta posible.</w:t>
+      </w:r>
+    </w:p>
+    <w:p>
+      <w:r>
+        <w:t>Una vez dentro, mantenerse en el carril exterior hasta que se cumplan todas las paradas.</w:t>
+      </w:r>
+    </w:p>
+    <w:p>
+      <w:r>
+        <w:t>Solo se cambia al carril interior una vez hayan terminado las paradas.</w:t>
+      </w:r>
+    </w:p>
+    <w:p>
+      <w:r>
+        <w:t>Aunque esté garantizado que se vaya a hacer la última parada en una curva, no cambiar de carril hasta que no se realice la parada.</w:t>
+      </w:r>
+    </w:p>
+    <w:p>
+      <w:r>
+        <w:t>En una curva en “S”, entrar en el carril exterior, y tratar de cambiar al carril exterior de cada parte de la curva.</w:t>
+      </w:r>
+    </w:p>
+    <w:p/>
+    <w:p>
+      <w:r>
+        <w:t xml:space="preserve">Si hay un coche delante, </w:t>
+      </w:r>
+    </w:p>
+    <w:p>
+      <w:pPr>
+        <w:pStyle w:val="Prrafodelista"/>
+        <w:numPr>
+          <w:ilvl w:val="0"/>
+          <w:numId w:val="18"/>
+        </w:numPr>
+      </w:pPr>
+      <w:r>
+        <w:t>Si se está en una curva, evitar entrar al carril del coche si no es posible un adelantamiento.</w:t>
       </w:r>
       <w:bookmarkStart w:id="0" w:name="_GoBack"/>
       <w:bookmarkEnd w:id="0"/>
     </w:p>
     <w:p/>
-    <w:p>
-      <w:r>
-        <w:t>Tratar de subir siempre a la máxima marcha posible en rectas</w:t>
-      </w:r>
-    </w:p>
-    <w:p>
-      <w:r>
-        <w:t>Observar si el carril donde se encuentra el coche es el carril interior de la próxima curva</w:t>
-      </w:r>
-    </w:p>
-    <w:p>
-      <w:r>
-        <w:t>Tratar siempre de entrar a las curvas por el carril exterior</w:t>
-      </w:r>
-    </w:p>
-    <w:p>
-      <w:r>
+    <w:p/>
+    <w:p>
+      <w:r>
+        <w:t xml:space="preserve">Primera marcha: </w:t>
+      </w:r>
+    </w:p>
+    <w:p>
+      <w:pPr>
+        <w:pStyle w:val="Prrafodelista"/>
+        <w:numPr>
+          <w:ilvl w:val="0"/>
+          <w:numId w:val="11"/>
+        </w:numPr>
+      </w:pPr>
+      <w:r>
+        <w:t>Se inicia la partida con él. Una vez se sube a segunda, no se vuelve a bajar a primera.</w:t>
+      </w:r>
+    </w:p>
+    <w:p/>
+    <w:p>
+      <w:r>
+        <w:t>Segunda marcha:</w:t>
+      </w:r>
+    </w:p>
+    <w:p>
+      <w:pPr>
+        <w:pStyle w:val="Prrafodelista"/>
+        <w:numPr>
+          <w:ilvl w:val="0"/>
+          <w:numId w:val="11"/>
+        </w:numPr>
+      </w:pPr>
+      <w:r>
+        <w:t>Si se está en una recta o tras terminar las paradas de una curva, se sube siempre a tercera.</w:t>
+      </w:r>
+    </w:p>
+    <w:p>
+      <w:pPr>
+        <w:pStyle w:val="Prrafodelista"/>
+        <w:numPr>
+          <w:ilvl w:val="0"/>
+          <w:numId w:val="11"/>
+        </w:numPr>
+      </w:pPr>
+      <w:r>
+        <w:t>Si no se han terminado las paradas de una curva, se mantiene la marcha.</w:t>
+      </w:r>
+    </w:p>
+    <w:p/>
+    <w:p>
+      <w:r>
+        <w:t>Tercera marcha:</w:t>
+      </w:r>
+    </w:p>
+    <w:p>
+      <w:pPr>
+        <w:pStyle w:val="Prrafodelista"/>
+        <w:numPr>
+          <w:ilvl w:val="0"/>
+          <w:numId w:val="12"/>
+        </w:numPr>
+      </w:pPr>
+      <w:r>
+        <w:t>Si no se han terminado las paradas:</w:t>
+      </w:r>
+    </w:p>
+    <w:p>
+      <w:pPr>
+        <w:pStyle w:val="Prrafodelista"/>
+        <w:numPr>
+          <w:ilvl w:val="1"/>
+          <w:numId w:val="12"/>
+        </w:numPr>
+      </w:pPr>
+      <w:r>
+        <w:t>Si sale un 8, 7 o 6, se baja a segunda.</w:t>
+      </w:r>
+    </w:p>
+    <w:p>
+      <w:pPr>
+        <w:pStyle w:val="Prrafodelista"/>
+        <w:numPr>
+          <w:ilvl w:val="1"/>
+          <w:numId w:val="12"/>
+        </w:numPr>
+      </w:pPr>
+      <w:r>
+        <w:t>Si sale 4 o 5, se mantiene la marcha.</w:t>
+      </w:r>
+    </w:p>
+    <w:p>
+      <w:pPr>
+        <w:pStyle w:val="Prrafodelista"/>
+        <w:numPr>
+          <w:ilvl w:val="0"/>
+          <w:numId w:val="12"/>
+        </w:numPr>
+      </w:pPr>
+      <w:r>
+        <w:t>Si se está en una recta:</w:t>
+      </w:r>
+    </w:p>
+    <w:p>
+      <w:pPr>
+        <w:pStyle w:val="Prrafodelista"/>
+        <w:numPr>
+          <w:ilvl w:val="1"/>
+          <w:numId w:val="12"/>
+        </w:numPr>
+      </w:pPr>
+      <w:r>
+        <w:t>No se baja a segunda.</w:t>
+      </w:r>
+    </w:p>
+    <w:p>
+      <w:pPr>
+        <w:pStyle w:val="Prrafodelista"/>
+        <w:numPr>
+          <w:ilvl w:val="1"/>
+          <w:numId w:val="12"/>
+        </w:numPr>
+      </w:pPr>
+      <w:r>
+        <w:t>Si sale 4, 5 o 6, se sube de marcha.</w:t>
+      </w:r>
+    </w:p>
+    <w:p/>
+    <w:p>
+      <w:r>
+        <w:t>Cuarta marcha:</w:t>
+      </w:r>
+    </w:p>
+    <w:p>
+      <w:pPr>
+        <w:pStyle w:val="Prrafodelista"/>
+        <w:numPr>
+          <w:ilvl w:val="0"/>
+          <w:numId w:val="14"/>
+        </w:numPr>
+      </w:pPr>
+      <w:r>
+        <w:lastRenderedPageBreak/>
+        <w:t>Si no se han terminado las paradas:</w:t>
+      </w:r>
+    </w:p>
+    <w:p>
+      <w:pPr>
+        <w:pStyle w:val="Prrafodelista"/>
+        <w:numPr>
+          <w:ilvl w:val="1"/>
+          <w:numId w:val="14"/>
+        </w:numPr>
+      </w:pPr>
+      <w:r>
+        <w:t>Bajar de marcha.</w:t>
+      </w:r>
+    </w:p>
+    <w:p>
+      <w:pPr>
+        <w:pStyle w:val="Prrafodelista"/>
+        <w:numPr>
+          <w:ilvl w:val="0"/>
+          <w:numId w:val="14"/>
+        </w:numPr>
+      </w:pPr>
+      <w:r>
+        <w:t>Si se está en una recta:</w:t>
+      </w:r>
+    </w:p>
+    <w:p>
+      <w:pPr>
+        <w:pStyle w:val="Prrafodelista"/>
+        <w:numPr>
+          <w:ilvl w:val="1"/>
+          <w:numId w:val="14"/>
+        </w:numPr>
+      </w:pPr>
+      <w:r>
+        <w:t>Si sale 7, 8 o 9; subir marcha</w:t>
+      </w:r>
+    </w:p>
+    <w:p>
+      <w:pPr>
+        <w:pStyle w:val="Prrafodelista"/>
+        <w:numPr>
+          <w:ilvl w:val="1"/>
+          <w:numId w:val="14"/>
+        </w:numPr>
+      </w:pPr>
+      <w:r>
+        <w:t>Si sale 10, 11 o 12; bajar marcha</w:t>
+      </w:r>
+    </w:p>
+    <w:p>
+      <w:r>
+        <w:t>Quinta marcha:</w:t>
+      </w:r>
+    </w:p>
+    <w:p>
+      <w:pPr>
+        <w:pStyle w:val="Prrafodelista"/>
+        <w:numPr>
+          <w:ilvl w:val="0"/>
+          <w:numId w:val="16"/>
+        </w:numPr>
+      </w:pPr>
+      <w:r>
+        <w:t>Si no se han terminado las paradas:</w:t>
+      </w:r>
+    </w:p>
+    <w:p>
+      <w:pPr>
+        <w:pStyle w:val="Prrafodelista"/>
+        <w:numPr>
+          <w:ilvl w:val="1"/>
+          <w:numId w:val="16"/>
+        </w:numPr>
+      </w:pPr>
+      <w:r>
+        <w:t>Bajar de marcha.</w:t>
+      </w:r>
+    </w:p>
+    <w:p>
+      <w:pPr>
+        <w:pStyle w:val="Prrafodelista"/>
+        <w:numPr>
+          <w:ilvl w:val="0"/>
+          <w:numId w:val="16"/>
+        </w:numPr>
+      </w:pPr>
+      <w:r>
+        <w:t>Si se está en una recta:</w:t>
+      </w:r>
+    </w:p>
+    <w:p>
+      <w:pPr>
+        <w:pStyle w:val="Prrafodelista"/>
+        <w:numPr>
+          <w:ilvl w:val="1"/>
+          <w:numId w:val="16"/>
+        </w:numPr>
+      </w:pPr>
+      <w:r>
+        <w:t>Si sale de 11 – 14; subir marcha</w:t>
+      </w:r>
+    </w:p>
+    <w:p>
+      <w:pPr>
+        <w:pStyle w:val="Prrafodelista"/>
+        <w:numPr>
+          <w:ilvl w:val="1"/>
+          <w:numId w:val="16"/>
+        </w:numPr>
+      </w:pPr>
+      <w:r>
+        <w:t>Si sale de 15 – 16; bajar marcha</w:t>
+      </w:r>
+    </w:p>
+    <w:p>
+      <w:r>
+        <w:t>Sexta marcha:</w:t>
+      </w:r>
+    </w:p>
+    <w:p>
+      <w:pPr>
+        <w:pStyle w:val="Prrafodelista"/>
+        <w:numPr>
+          <w:ilvl w:val="0"/>
+          <w:numId w:val="17"/>
+        </w:numPr>
+      </w:pPr>
+      <w:r>
+        <w:t>Si no se han terminado las paradas:</w:t>
+      </w:r>
+    </w:p>
+    <w:p>
+      <w:pPr>
+        <w:pStyle w:val="Prrafodelista"/>
+        <w:numPr>
+          <w:ilvl w:val="1"/>
+          <w:numId w:val="17"/>
+        </w:numPr>
+      </w:pPr>
+      <w:r>
+        <w:t>Bajar de marcha.</w:t>
+      </w:r>
+    </w:p>
+    <w:p>
+      <w:pPr>
+        <w:pStyle w:val="Prrafodelista"/>
+        <w:numPr>
+          <w:ilvl w:val="0"/>
+          <w:numId w:val="17"/>
+        </w:numPr>
+      </w:pPr>
+      <w:r>
+        <w:t>Si se está en recta:</w:t>
+      </w:r>
+    </w:p>
+    <w:p>
+      <w:pPr>
+        <w:pStyle w:val="Prrafodelista"/>
+        <w:numPr>
+          <w:ilvl w:val="1"/>
+          <w:numId w:val="17"/>
+        </w:numPr>
+      </w:pPr>
+      <w:r>
+        <w:t>Bajar de marcha.</w:t>
+      </w:r>
+    </w:p>
+    <w:p/>
+    <w:p/>
+    <w:p/>
+    <w:p>
+      <w:r>
+        <w:br w:type="page"/>
+      </w:r>
+    </w:p>
+    <w:p>
+      <w:r>
+        <w:lastRenderedPageBreak/>
         <w:t>Si en el dado saca un valor más de la mitad, bajar de marcha en el próximo turno.</w:t>
       </w:r>
       <w:r>
@@ -866,7 +1234,13 @@
     </w:p>
     <w:p>
       <w:r>
-        <w:t>Si en el dado sale un valor menos de la mitad en una recta, subir de marcha.</w:t>
+        <w:t>Si en el dado sale un valor menos de la mitad en una recta</w:t>
+      </w:r>
+      <w:r>
+        <w:t xml:space="preserve"> o tras cumplir las paradas de una curva</w:t>
+      </w:r>
+      <w:r>
+        <w:t>, subir de marcha.</w:t>
       </w:r>
     </w:p>
     <w:p>
@@ -879,6 +1253,86 @@
         <w:t>No se baja de segunda a primera.</w:t>
       </w:r>
     </w:p>
+    <w:p>
+      <w:r>
+        <w:t>Solo se puede bajar de tercera a segunda si en el dado ha salido un 7 u 8, y en esa misma tirada se ha entrado en una curva y todavía no se han hecho las suficientes paradas. De lo contrario, se mantiene la marcha.</w:t>
+      </w:r>
+    </w:p>
+    <w:p>
+      <w:r>
+        <w:t>No se puede subir a cuarta, quinta o sexta si se entra en una curva y no se han hecho aún las paradas obligatorias.</w:t>
+      </w:r>
+    </w:p>
+    <w:p>
+      <w:r>
+        <w:t>En una curva donde no se han hecho las paradas aún, solo se puede bajar de marcha.</w:t>
+      </w:r>
+    </w:p>
+    <w:p/>
+    <w:p/>
+    <w:p>
+      <w:r>
+        <w:t>Si el inicio de la próxima curva está a una distancia igual o menor que el valor mínimo de la siguiente marcha superior, no se sube de marcha.</w:t>
+      </w:r>
+    </w:p>
+    <w:p>
+      <w:r>
+        <w:t>Si</w:t>
+      </w:r>
+      <w:r>
+        <w:t xml:space="preserve"> el inicio de la próxima curva se encuentra a 3 casillas, y su ruta más larga es igual o menor al valor máximo de la marcha actual, se baja de marcha. Solo se aplica con 4, 5 y 6.</w:t>
+      </w:r>
+    </w:p>
+    <w:p/>
+    <w:p>
+      <w:r>
+        <w:t>Prioridad</w:t>
+      </w:r>
+    </w:p>
+    <w:p>
+      <w:pPr>
+        <w:pStyle w:val="Prrafodelista"/>
+        <w:numPr>
+          <w:ilvl w:val="0"/>
+          <w:numId w:val="13"/>
+        </w:numPr>
+      </w:pPr>
+      <w:r>
+        <w:t>Distancia a próximo inicio de curva</w:t>
+      </w:r>
+    </w:p>
+    <w:p>
+      <w:pPr>
+        <w:pStyle w:val="Prrafodelista"/>
+        <w:numPr>
+          <w:ilvl w:val="0"/>
+          <w:numId w:val="13"/>
+        </w:numPr>
+      </w:pPr>
+      <w:r>
+        <w:t>Valor del dado.</w:t>
+      </w:r>
+    </w:p>
+    <w:p/>
+    <w:p>
+      <w:r>
+        <w:t>Problemas:</w:t>
+      </w:r>
+    </w:p>
+    <w:p>
+      <w:r>
+        <w:t>Curvas que quedan cerca unas de otras</w:t>
+      </w:r>
+    </w:p>
+    <w:p>
+      <w:r>
+        <w:t>No se está considerando la distancia que existe hasta una curva, el coche puede llegar en quinta o cuarta</w:t>
+      </w:r>
+      <w:r>
+        <w:t>.</w:t>
+      </w:r>
+    </w:p>
+    <w:p/>
     <w:p/>
     <w:p/>
     <w:sectPr>
@@ -894,6 +1348,345 @@
 <file path=word/numbering.xml><?xml version="1.0" encoding="utf-8"?>
 <w:numbering xmlns:wpc="http://schemas.microsoft.com/office/word/2010/wordprocessingCanvas" xmlns:cx="http://schemas.microsoft.com/office/drawing/2014/chartex" xmlns:cx1="http://schemas.microsoft.com/office/drawing/2015/9/8/chartex" xmlns:cx2="http://schemas.microsoft.com/office/drawing/2015/10/21/chartex" xmlns:cx3="http://schemas.microsoft.com/office/drawing/2016/5/9/chartex" xmlns:cx4="http://schemas.microsoft.com/office/drawing/2016/5/10/chartex" xmlns:cx5="http://schemas.microsoft.com/office/drawing/2016/5/11/chartex" xmlns:cx6="http://schemas.microsoft.com/office/drawing/2016/5/12/chartex" xmlns:cx7="http://schemas.microsoft.com/office/drawing/2016/5/13/chartex" xmlns:cx8="http://schemas.microsoft.com/office/drawing/2016/5/14/chartex" xmlns:mc="http://schemas.openxmlformats.org/markup-compatibility/2006" xmlns:aink="http://schemas.microsoft.com/office/drawing/2016/ink" xmlns:am3d="http://schemas.microsoft.com/office/drawing/2017/model3d" xmlns:o="urn:schemas-microsoft-com:office:office" xmlns:r="http://schemas.openxmlformats.org/officeDocument/2006/relationships" xmlns:m="http://schemas.openxmlformats.org/officeDocument/2006/math" xmlns:v="urn:schemas-microsoft-com:vml" xmlns:wp14="http://schemas.microsoft.com/office/word/2010/wordprocessingDrawing" xmlns:wp="http://schemas.openxmlformats.org/drawingml/2006/wordprocessingDrawing" xmlns:w10="urn:schemas-microsoft-com:office:word" xmlns:w="http://schemas.openxmlformats.org/wordprocessingml/2006/main" xmlns:w14="http://schemas.microsoft.com/office/word/2010/wordml" xmlns:w15="http://schemas.microsoft.com/office/word/2012/wordml" xmlns:w16cid="http://schemas.microsoft.com/office/word/2016/wordml/cid" xmlns:w16se="http://schemas.microsoft.com/office/word/2015/wordml/symex" xmlns:wpg="http://schemas.microsoft.com/office/word/2010/wordprocessingGroup" xmlns:wpi="http://schemas.microsoft.com/office/word/2010/wordprocessingInk" xmlns:wne="http://schemas.microsoft.com/office/word/2006/wordml" xmlns:wps="http://schemas.microsoft.com/office/word/2010/wordprocessingShape" mc:Ignorable="w14 w15 w16se w16cid wp14">
   <w:abstractNum w:abstractNumId="0" w15:restartNumberingAfterBreak="0">
+    <w:nsid w:val="02407ECA"/>
+    <w:multiLevelType w:val="hybridMultilevel"/>
+    <w:tmpl w:val="3CAE3DF6"/>
+    <w:lvl w:ilvl="0" w:tplc="0C0A0001">
+      <w:start w:val="1"/>
+      <w:numFmt w:val="bullet"/>
+      <w:lvlText w:val=""/>
+      <w:lvlJc w:val="left"/>
+      <w:pPr>
+        <w:ind w:left="720" w:hanging="360"/>
+      </w:pPr>
+      <w:rPr>
+        <w:rFonts w:ascii="Symbol" w:hAnsi="Symbol" w:hint="default"/>
+      </w:rPr>
+    </w:lvl>
+    <w:lvl w:ilvl="1" w:tplc="0C0A0003" w:tentative="1">
+      <w:start w:val="1"/>
+      <w:numFmt w:val="bullet"/>
+      <w:lvlText w:val="o"/>
+      <w:lvlJc w:val="left"/>
+      <w:pPr>
+        <w:ind w:left="1440" w:hanging="360"/>
+      </w:pPr>
+      <w:rPr>
+        <w:rFonts w:ascii="Courier New" w:hAnsi="Courier New" w:cs="Courier New" w:hint="default"/>
+      </w:rPr>
+    </w:lvl>
+    <w:lvl w:ilvl="2" w:tplc="0C0A0005" w:tentative="1">
+      <w:start w:val="1"/>
+      <w:numFmt w:val="bullet"/>
+      <w:lvlText w:val=""/>
+      <w:lvlJc w:val="left"/>
+      <w:pPr>
+        <w:ind w:left="2160" w:hanging="360"/>
+      </w:pPr>
+      <w:rPr>
+        <w:rFonts w:ascii="Wingdings" w:hAnsi="Wingdings" w:hint="default"/>
+      </w:rPr>
+    </w:lvl>
+    <w:lvl w:ilvl="3" w:tplc="0C0A0001" w:tentative="1">
+      <w:start w:val="1"/>
+      <w:numFmt w:val="bullet"/>
+      <w:lvlText w:val=""/>
+      <w:lvlJc w:val="left"/>
+      <w:pPr>
+        <w:ind w:left="2880" w:hanging="360"/>
+      </w:pPr>
+      <w:rPr>
+        <w:rFonts w:ascii="Symbol" w:hAnsi="Symbol" w:hint="default"/>
+      </w:rPr>
+    </w:lvl>
+    <w:lvl w:ilvl="4" w:tplc="0C0A0003" w:tentative="1">
+      <w:start w:val="1"/>
+      <w:numFmt w:val="bullet"/>
+      <w:lvlText w:val="o"/>
+      <w:lvlJc w:val="left"/>
+      <w:pPr>
+        <w:ind w:left="3600" w:hanging="360"/>
+      </w:pPr>
+      <w:rPr>
+        <w:rFonts w:ascii="Courier New" w:hAnsi="Courier New" w:cs="Courier New" w:hint="default"/>
+      </w:rPr>
+    </w:lvl>
+    <w:lvl w:ilvl="5" w:tplc="0C0A0005" w:tentative="1">
+      <w:start w:val="1"/>
+      <w:numFmt w:val="bullet"/>
+      <w:lvlText w:val=""/>
+      <w:lvlJc w:val="left"/>
+      <w:pPr>
+        <w:ind w:left="4320" w:hanging="360"/>
+      </w:pPr>
+      <w:rPr>
+        <w:rFonts w:ascii="Wingdings" w:hAnsi="Wingdings" w:hint="default"/>
+      </w:rPr>
+    </w:lvl>
+    <w:lvl w:ilvl="6" w:tplc="0C0A0001" w:tentative="1">
+      <w:start w:val="1"/>
+      <w:numFmt w:val="bullet"/>
+      <w:lvlText w:val=""/>
+      <w:lvlJc w:val="left"/>
+      <w:pPr>
+        <w:ind w:left="5040" w:hanging="360"/>
+      </w:pPr>
+      <w:rPr>
+        <w:rFonts w:ascii="Symbol" w:hAnsi="Symbol" w:hint="default"/>
+      </w:rPr>
+    </w:lvl>
+    <w:lvl w:ilvl="7" w:tplc="0C0A0003" w:tentative="1">
+      <w:start w:val="1"/>
+      <w:numFmt w:val="bullet"/>
+      <w:lvlText w:val="o"/>
+      <w:lvlJc w:val="left"/>
+      <w:pPr>
+        <w:ind w:left="5760" w:hanging="360"/>
+      </w:pPr>
+      <w:rPr>
+        <w:rFonts w:ascii="Courier New" w:hAnsi="Courier New" w:cs="Courier New" w:hint="default"/>
+      </w:rPr>
+    </w:lvl>
+    <w:lvl w:ilvl="8" w:tplc="0C0A0005" w:tentative="1">
+      <w:start w:val="1"/>
+      <w:numFmt w:val="bullet"/>
+      <w:lvlText w:val=""/>
+      <w:lvlJc w:val="left"/>
+      <w:pPr>
+        <w:ind w:left="6480" w:hanging="360"/>
+      </w:pPr>
+      <w:rPr>
+        <w:rFonts w:ascii="Wingdings" w:hAnsi="Wingdings" w:hint="default"/>
+      </w:rPr>
+    </w:lvl>
+  </w:abstractNum>
+  <w:abstractNum w:abstractNumId="1" w15:restartNumberingAfterBreak="0">
+    <w:nsid w:val="03050F94"/>
+    <w:multiLevelType w:val="hybridMultilevel"/>
+    <w:tmpl w:val="B4CEDDEA"/>
+    <w:lvl w:ilvl="0" w:tplc="0C0A0001">
+      <w:start w:val="1"/>
+      <w:numFmt w:val="bullet"/>
+      <w:lvlText w:val=""/>
+      <w:lvlJc w:val="left"/>
+      <w:pPr>
+        <w:ind w:left="720" w:hanging="360"/>
+      </w:pPr>
+      <w:rPr>
+        <w:rFonts w:ascii="Symbol" w:hAnsi="Symbol" w:hint="default"/>
+      </w:rPr>
+    </w:lvl>
+    <w:lvl w:ilvl="1" w:tplc="0C0A0003" w:tentative="1">
+      <w:start w:val="1"/>
+      <w:numFmt w:val="bullet"/>
+      <w:lvlText w:val="o"/>
+      <w:lvlJc w:val="left"/>
+      <w:pPr>
+        <w:ind w:left="1440" w:hanging="360"/>
+      </w:pPr>
+      <w:rPr>
+        <w:rFonts w:ascii="Courier New" w:hAnsi="Courier New" w:cs="Courier New" w:hint="default"/>
+      </w:rPr>
+    </w:lvl>
+    <w:lvl w:ilvl="2" w:tplc="0C0A0005" w:tentative="1">
+      <w:start w:val="1"/>
+      <w:numFmt w:val="bullet"/>
+      <w:lvlText w:val=""/>
+      <w:lvlJc w:val="left"/>
+      <w:pPr>
+        <w:ind w:left="2160" w:hanging="360"/>
+      </w:pPr>
+      <w:rPr>
+        <w:rFonts w:ascii="Wingdings" w:hAnsi="Wingdings" w:hint="default"/>
+      </w:rPr>
+    </w:lvl>
+    <w:lvl w:ilvl="3" w:tplc="0C0A0001" w:tentative="1">
+      <w:start w:val="1"/>
+      <w:numFmt w:val="bullet"/>
+      <w:lvlText w:val=""/>
+      <w:lvlJc w:val="left"/>
+      <w:pPr>
+        <w:ind w:left="2880" w:hanging="360"/>
+      </w:pPr>
+      <w:rPr>
+        <w:rFonts w:ascii="Symbol" w:hAnsi="Symbol" w:hint="default"/>
+      </w:rPr>
+    </w:lvl>
+    <w:lvl w:ilvl="4" w:tplc="0C0A0003" w:tentative="1">
+      <w:start w:val="1"/>
+      <w:numFmt w:val="bullet"/>
+      <w:lvlText w:val="o"/>
+      <w:lvlJc w:val="left"/>
+      <w:pPr>
+        <w:ind w:left="3600" w:hanging="360"/>
+      </w:pPr>
+      <w:rPr>
+        <w:rFonts w:ascii="Courier New" w:hAnsi="Courier New" w:cs="Courier New" w:hint="default"/>
+      </w:rPr>
+    </w:lvl>
+    <w:lvl w:ilvl="5" w:tplc="0C0A0005" w:tentative="1">
+      <w:start w:val="1"/>
+      <w:numFmt w:val="bullet"/>
+      <w:lvlText w:val=""/>
+      <w:lvlJc w:val="left"/>
+      <w:pPr>
+        <w:ind w:left="4320" w:hanging="360"/>
+      </w:pPr>
+      <w:rPr>
+        <w:rFonts w:ascii="Wingdings" w:hAnsi="Wingdings" w:hint="default"/>
+      </w:rPr>
+    </w:lvl>
+    <w:lvl w:ilvl="6" w:tplc="0C0A0001" w:tentative="1">
+      <w:start w:val="1"/>
+      <w:numFmt w:val="bullet"/>
+      <w:lvlText w:val=""/>
+      <w:lvlJc w:val="left"/>
+      <w:pPr>
+        <w:ind w:left="5040" w:hanging="360"/>
+      </w:pPr>
+      <w:rPr>
+        <w:rFonts w:ascii="Symbol" w:hAnsi="Symbol" w:hint="default"/>
+      </w:rPr>
+    </w:lvl>
+    <w:lvl w:ilvl="7" w:tplc="0C0A0003" w:tentative="1">
+      <w:start w:val="1"/>
+      <w:numFmt w:val="bullet"/>
+      <w:lvlText w:val="o"/>
+      <w:lvlJc w:val="left"/>
+      <w:pPr>
+        <w:ind w:left="5760" w:hanging="360"/>
+      </w:pPr>
+      <w:rPr>
+        <w:rFonts w:ascii="Courier New" w:hAnsi="Courier New" w:cs="Courier New" w:hint="default"/>
+      </w:rPr>
+    </w:lvl>
+    <w:lvl w:ilvl="8" w:tplc="0C0A0005" w:tentative="1">
+      <w:start w:val="1"/>
+      <w:numFmt w:val="bullet"/>
+      <w:lvlText w:val=""/>
+      <w:lvlJc w:val="left"/>
+      <w:pPr>
+        <w:ind w:left="6480" w:hanging="360"/>
+      </w:pPr>
+      <w:rPr>
+        <w:rFonts w:ascii="Wingdings" w:hAnsi="Wingdings" w:hint="default"/>
+      </w:rPr>
+    </w:lvl>
+  </w:abstractNum>
+  <w:abstractNum w:abstractNumId="2" w15:restartNumberingAfterBreak="0">
+    <w:nsid w:val="0653462F"/>
+    <w:multiLevelType w:val="hybridMultilevel"/>
+    <w:tmpl w:val="909E6F88"/>
+    <w:lvl w:ilvl="0" w:tplc="0C0A0001">
+      <w:start w:val="1"/>
+      <w:numFmt w:val="bullet"/>
+      <w:lvlText w:val=""/>
+      <w:lvlJc w:val="left"/>
+      <w:pPr>
+        <w:ind w:left="720" w:hanging="360"/>
+      </w:pPr>
+      <w:rPr>
+        <w:rFonts w:ascii="Symbol" w:hAnsi="Symbol" w:hint="default"/>
+      </w:rPr>
+    </w:lvl>
+    <w:lvl w:ilvl="1" w:tplc="0C0A0003">
+      <w:start w:val="1"/>
+      <w:numFmt w:val="bullet"/>
+      <w:lvlText w:val="o"/>
+      <w:lvlJc w:val="left"/>
+      <w:pPr>
+        <w:ind w:left="1440" w:hanging="360"/>
+      </w:pPr>
+      <w:rPr>
+        <w:rFonts w:ascii="Courier New" w:hAnsi="Courier New" w:cs="Courier New" w:hint="default"/>
+      </w:rPr>
+    </w:lvl>
+    <w:lvl w:ilvl="2" w:tplc="0C0A0005" w:tentative="1">
+      <w:start w:val="1"/>
+      <w:numFmt w:val="bullet"/>
+      <w:lvlText w:val=""/>
+      <w:lvlJc w:val="left"/>
+      <w:pPr>
+        <w:ind w:left="2160" w:hanging="360"/>
+      </w:pPr>
+      <w:rPr>
+        <w:rFonts w:ascii="Wingdings" w:hAnsi="Wingdings" w:hint="default"/>
+      </w:rPr>
+    </w:lvl>
+    <w:lvl w:ilvl="3" w:tplc="0C0A0001" w:tentative="1">
+      <w:start w:val="1"/>
+      <w:numFmt w:val="bullet"/>
+      <w:lvlText w:val=""/>
+      <w:lvlJc w:val="left"/>
+      <w:pPr>
+        <w:ind w:left="2880" w:hanging="360"/>
+      </w:pPr>
+      <w:rPr>
+        <w:rFonts w:ascii="Symbol" w:hAnsi="Symbol" w:hint="default"/>
+      </w:rPr>
+    </w:lvl>
+    <w:lvl w:ilvl="4" w:tplc="0C0A0003" w:tentative="1">
+      <w:start w:val="1"/>
+      <w:numFmt w:val="bullet"/>
+      <w:lvlText w:val="o"/>
+      <w:lvlJc w:val="left"/>
+      <w:pPr>
+        <w:ind w:left="3600" w:hanging="360"/>
+      </w:pPr>
+      <w:rPr>
+        <w:rFonts w:ascii="Courier New" w:hAnsi="Courier New" w:cs="Courier New" w:hint="default"/>
+      </w:rPr>
+    </w:lvl>
+    <w:lvl w:ilvl="5" w:tplc="0C0A0005" w:tentative="1">
+      <w:start w:val="1"/>
+      <w:numFmt w:val="bullet"/>
+      <w:lvlText w:val=""/>
+      <w:lvlJc w:val="left"/>
+      <w:pPr>
+        <w:ind w:left="4320" w:hanging="360"/>
+      </w:pPr>
+      <w:rPr>
+        <w:rFonts w:ascii="Wingdings" w:hAnsi="Wingdings" w:hint="default"/>
+      </w:rPr>
+    </w:lvl>
+    <w:lvl w:ilvl="6" w:tplc="0C0A0001" w:tentative="1">
+      <w:start w:val="1"/>
+      <w:numFmt w:val="bullet"/>
+      <w:lvlText w:val=""/>
+      <w:lvlJc w:val="left"/>
+      <w:pPr>
+        <w:ind w:left="5040" w:hanging="360"/>
+      </w:pPr>
+      <w:rPr>
+        <w:rFonts w:ascii="Symbol" w:hAnsi="Symbol" w:hint="default"/>
+      </w:rPr>
+    </w:lvl>
+    <w:lvl w:ilvl="7" w:tplc="0C0A0003" w:tentative="1">
+      <w:start w:val="1"/>
+      <w:numFmt w:val="bullet"/>
+      <w:lvlText w:val="o"/>
+      <w:lvlJc w:val="left"/>
+      <w:pPr>
+        <w:ind w:left="5760" w:hanging="360"/>
+      </w:pPr>
+      <w:rPr>
+        <w:rFonts w:ascii="Courier New" w:hAnsi="Courier New" w:cs="Courier New" w:hint="default"/>
+      </w:rPr>
+    </w:lvl>
+    <w:lvl w:ilvl="8" w:tplc="0C0A0005" w:tentative="1">
+      <w:start w:val="1"/>
+      <w:numFmt w:val="bullet"/>
+      <w:lvlText w:val=""/>
+      <w:lvlJc w:val="left"/>
+      <w:pPr>
+        <w:ind w:left="6480" w:hanging="360"/>
+      </w:pPr>
+      <w:rPr>
+        <w:rFonts w:ascii="Wingdings" w:hAnsi="Wingdings" w:hint="default"/>
+      </w:rPr>
+    </w:lvl>
+  </w:abstractNum>
+  <w:abstractNum w:abstractNumId="3" w15:restartNumberingAfterBreak="0">
     <w:nsid w:val="09C7409A"/>
     <w:multiLevelType w:val="hybridMultilevel"/>
     <w:tmpl w:val="451825AE"/>
@@ -1006,7 +1799,7 @@
       </w:rPr>
     </w:lvl>
   </w:abstractNum>
-  <w:abstractNum w:abstractNumId="1" w15:restartNumberingAfterBreak="0">
+  <w:abstractNum w:abstractNumId="4" w15:restartNumberingAfterBreak="0">
     <w:nsid w:val="0DFF2B00"/>
     <w:multiLevelType w:val="hybridMultilevel"/>
     <w:tmpl w:val="5BD67D9C"/>
@@ -1095,7 +1888,7 @@
       </w:pPr>
     </w:lvl>
   </w:abstractNum>
-  <w:abstractNum w:abstractNumId="2" w15:restartNumberingAfterBreak="0">
+  <w:abstractNum w:abstractNumId="5" w15:restartNumberingAfterBreak="0">
     <w:nsid w:val="123772E6"/>
     <w:multiLevelType w:val="hybridMultilevel"/>
     <w:tmpl w:val="7F46180C"/>
@@ -1181,7 +1974,7 @@
       </w:pPr>
     </w:lvl>
   </w:abstractNum>
-  <w:abstractNum w:abstractNumId="3" w15:restartNumberingAfterBreak="0">
+  <w:abstractNum w:abstractNumId="6" w15:restartNumberingAfterBreak="0">
     <w:nsid w:val="1A5E2B4C"/>
     <w:multiLevelType w:val="hybridMultilevel"/>
     <w:tmpl w:val="5BD67D9C"/>
@@ -1270,7 +2063,120 @@
       </w:pPr>
     </w:lvl>
   </w:abstractNum>
-  <w:abstractNum w:abstractNumId="4" w15:restartNumberingAfterBreak="0">
+  <w:abstractNum w:abstractNumId="7" w15:restartNumberingAfterBreak="0">
+    <w:nsid w:val="1D09132C"/>
+    <w:multiLevelType w:val="hybridMultilevel"/>
+    <w:tmpl w:val="034A8528"/>
+    <w:lvl w:ilvl="0" w:tplc="0C0A0001">
+      <w:start w:val="1"/>
+      <w:numFmt w:val="bullet"/>
+      <w:lvlText w:val=""/>
+      <w:lvlJc w:val="left"/>
+      <w:pPr>
+        <w:ind w:left="768" w:hanging="360"/>
+      </w:pPr>
+      <w:rPr>
+        <w:rFonts w:ascii="Symbol" w:hAnsi="Symbol" w:hint="default"/>
+      </w:rPr>
+    </w:lvl>
+    <w:lvl w:ilvl="1" w:tplc="0C0A0003">
+      <w:start w:val="1"/>
+      <w:numFmt w:val="bullet"/>
+      <w:lvlText w:val="o"/>
+      <w:lvlJc w:val="left"/>
+      <w:pPr>
+        <w:ind w:left="1488" w:hanging="360"/>
+      </w:pPr>
+      <w:rPr>
+        <w:rFonts w:ascii="Courier New" w:hAnsi="Courier New" w:cs="Courier New" w:hint="default"/>
+      </w:rPr>
+    </w:lvl>
+    <w:lvl w:ilvl="2" w:tplc="0C0A0005" w:tentative="1">
+      <w:start w:val="1"/>
+      <w:numFmt w:val="bullet"/>
+      <w:lvlText w:val=""/>
+      <w:lvlJc w:val="left"/>
+      <w:pPr>
+        <w:ind w:left="2208" w:hanging="360"/>
+      </w:pPr>
+      <w:rPr>
+        <w:rFonts w:ascii="Wingdings" w:hAnsi="Wingdings" w:hint="default"/>
+      </w:rPr>
+    </w:lvl>
+    <w:lvl w:ilvl="3" w:tplc="0C0A0001" w:tentative="1">
+      <w:start w:val="1"/>
+      <w:numFmt w:val="bullet"/>
+      <w:lvlText w:val=""/>
+      <w:lvlJc w:val="left"/>
+      <w:pPr>
+        <w:ind w:left="2928" w:hanging="360"/>
+      </w:pPr>
+      <w:rPr>
+        <w:rFonts w:ascii="Symbol" w:hAnsi="Symbol" w:hint="default"/>
+      </w:rPr>
+    </w:lvl>
+    <w:lvl w:ilvl="4" w:tplc="0C0A0003" w:tentative="1">
+      <w:start w:val="1"/>
+      <w:numFmt w:val="bullet"/>
+      <w:lvlText w:val="o"/>
+      <w:lvlJc w:val="left"/>
+      <w:pPr>
+        <w:ind w:left="3648" w:hanging="360"/>
+      </w:pPr>
+      <w:rPr>
+        <w:rFonts w:ascii="Courier New" w:hAnsi="Courier New" w:cs="Courier New" w:hint="default"/>
+      </w:rPr>
+    </w:lvl>
+    <w:lvl w:ilvl="5" w:tplc="0C0A0005" w:tentative="1">
+      <w:start w:val="1"/>
+      <w:numFmt w:val="bullet"/>
+      <w:lvlText w:val=""/>
+      <w:lvlJc w:val="left"/>
+      <w:pPr>
+        <w:ind w:left="4368" w:hanging="360"/>
+      </w:pPr>
+      <w:rPr>
+        <w:rFonts w:ascii="Wingdings" w:hAnsi="Wingdings" w:hint="default"/>
+      </w:rPr>
+    </w:lvl>
+    <w:lvl w:ilvl="6" w:tplc="0C0A0001" w:tentative="1">
+      <w:start w:val="1"/>
+      <w:numFmt w:val="bullet"/>
+      <w:lvlText w:val=""/>
+      <w:lvlJc w:val="left"/>
+      <w:pPr>
+        <w:ind w:left="5088" w:hanging="360"/>
+      </w:pPr>
+      <w:rPr>
+        <w:rFonts w:ascii="Symbol" w:hAnsi="Symbol" w:hint="default"/>
+      </w:rPr>
+    </w:lvl>
+    <w:lvl w:ilvl="7" w:tplc="0C0A0003" w:tentative="1">
+      <w:start w:val="1"/>
+      <w:numFmt w:val="bullet"/>
+      <w:lvlText w:val="o"/>
+      <w:lvlJc w:val="left"/>
+      <w:pPr>
+        <w:ind w:left="5808" w:hanging="360"/>
+      </w:pPr>
+      <w:rPr>
+        <w:rFonts w:ascii="Courier New" w:hAnsi="Courier New" w:cs="Courier New" w:hint="default"/>
+      </w:rPr>
+    </w:lvl>
+    <w:lvl w:ilvl="8" w:tplc="0C0A0005" w:tentative="1">
+      <w:start w:val="1"/>
+      <w:numFmt w:val="bullet"/>
+      <w:lvlText w:val=""/>
+      <w:lvlJc w:val="left"/>
+      <w:pPr>
+        <w:ind w:left="6528" w:hanging="360"/>
+      </w:pPr>
+      <w:rPr>
+        <w:rFonts w:ascii="Wingdings" w:hAnsi="Wingdings" w:hint="default"/>
+      </w:rPr>
+    </w:lvl>
+  </w:abstractNum>
+  <w:abstractNum w:abstractNumId="8" w15:restartNumberingAfterBreak="0">
     <w:nsid w:val="21FD2475"/>
     <w:multiLevelType w:val="hybridMultilevel"/>
     <w:tmpl w:val="6888CB2E"/>
@@ -1359,7 +2265,7 @@
       </w:pPr>
     </w:lvl>
   </w:abstractNum>
-  <w:abstractNum w:abstractNumId="5" w15:restartNumberingAfterBreak="0">
+  <w:abstractNum w:abstractNumId="9" w15:restartNumberingAfterBreak="0">
     <w:nsid w:val="2BF76F57"/>
     <w:multiLevelType w:val="hybridMultilevel"/>
     <w:tmpl w:val="3ABEEE42"/>
@@ -1472,7 +2378,7 @@
       </w:rPr>
     </w:lvl>
   </w:abstractNum>
-  <w:abstractNum w:abstractNumId="6" w15:restartNumberingAfterBreak="0">
+  <w:abstractNum w:abstractNumId="10" w15:restartNumberingAfterBreak="0">
     <w:nsid w:val="2DF07D75"/>
     <w:multiLevelType w:val="hybridMultilevel"/>
     <w:tmpl w:val="756AE5E0"/>
@@ -1585,7 +2491,346 @@
       </w:rPr>
     </w:lvl>
   </w:abstractNum>
-  <w:abstractNum w:abstractNumId="7" w15:restartNumberingAfterBreak="0">
+  <w:abstractNum w:abstractNumId="11" w15:restartNumberingAfterBreak="0">
+    <w:nsid w:val="4B374A27"/>
+    <w:multiLevelType w:val="hybridMultilevel"/>
+    <w:tmpl w:val="12D4A4A0"/>
+    <w:lvl w:ilvl="0" w:tplc="0C0A0003">
+      <w:start w:val="1"/>
+      <w:numFmt w:val="bullet"/>
+      <w:lvlText w:val="o"/>
+      <w:lvlJc w:val="left"/>
+      <w:pPr>
+        <w:ind w:left="720" w:hanging="360"/>
+      </w:pPr>
+      <w:rPr>
+        <w:rFonts w:ascii="Courier New" w:hAnsi="Courier New" w:cs="Courier New" w:hint="default"/>
+      </w:rPr>
+    </w:lvl>
+    <w:lvl w:ilvl="1" w:tplc="0C0A0003">
+      <w:start w:val="1"/>
+      <w:numFmt w:val="bullet"/>
+      <w:lvlText w:val="o"/>
+      <w:lvlJc w:val="left"/>
+      <w:pPr>
+        <w:ind w:left="1440" w:hanging="360"/>
+      </w:pPr>
+      <w:rPr>
+        <w:rFonts w:ascii="Courier New" w:hAnsi="Courier New" w:cs="Courier New" w:hint="default"/>
+      </w:rPr>
+    </w:lvl>
+    <w:lvl w:ilvl="2" w:tplc="0C0A0005" w:tentative="1">
+      <w:start w:val="1"/>
+      <w:numFmt w:val="bullet"/>
+      <w:lvlText w:val=""/>
+      <w:lvlJc w:val="left"/>
+      <w:pPr>
+        <w:ind w:left="2160" w:hanging="360"/>
+      </w:pPr>
+      <w:rPr>
+        <w:rFonts w:ascii="Wingdings" w:hAnsi="Wingdings" w:hint="default"/>
+      </w:rPr>
+    </w:lvl>
+    <w:lvl w:ilvl="3" w:tplc="0C0A0001" w:tentative="1">
+      <w:start w:val="1"/>
+      <w:numFmt w:val="bullet"/>
+      <w:lvlText w:val=""/>
+      <w:lvlJc w:val="left"/>
+      <w:pPr>
+        <w:ind w:left="2880" w:hanging="360"/>
+      </w:pPr>
+      <w:rPr>
+        <w:rFonts w:ascii="Symbol" w:hAnsi="Symbol" w:hint="default"/>
+      </w:rPr>
+    </w:lvl>
+    <w:lvl w:ilvl="4" w:tplc="0C0A0003" w:tentative="1">
+      <w:start w:val="1"/>
+      <w:numFmt w:val="bullet"/>
+      <w:lvlText w:val="o"/>
+      <w:lvlJc w:val="left"/>
+      <w:pPr>
+        <w:ind w:left="3600" w:hanging="360"/>
+      </w:pPr>
+      <w:rPr>
+        <w:rFonts w:ascii="Courier New" w:hAnsi="Courier New" w:cs="Courier New" w:hint="default"/>
+      </w:rPr>
+    </w:lvl>
+    <w:lvl w:ilvl="5" w:tplc="0C0A0005" w:tentative="1">
+      <w:start w:val="1"/>
+      <w:numFmt w:val="bullet"/>
+      <w:lvlText w:val=""/>
+      <w:lvlJc w:val="left"/>
+      <w:pPr>
+        <w:ind w:left="4320" w:hanging="360"/>
+      </w:pPr>
+      <w:rPr>
+        <w:rFonts w:ascii="Wingdings" w:hAnsi="Wingdings" w:hint="default"/>
+      </w:rPr>
+    </w:lvl>
+    <w:lvl w:ilvl="6" w:tplc="0C0A0001" w:tentative="1">
+      <w:start w:val="1"/>
+      <w:numFmt w:val="bullet"/>
+      <w:lvlText w:val=""/>
+      <w:lvlJc w:val="left"/>
+      <w:pPr>
+        <w:ind w:left="5040" w:hanging="360"/>
+      </w:pPr>
+      <w:rPr>
+        <w:rFonts w:ascii="Symbol" w:hAnsi="Symbol" w:hint="default"/>
+      </w:rPr>
+    </w:lvl>
+    <w:lvl w:ilvl="7" w:tplc="0C0A0003" w:tentative="1">
+      <w:start w:val="1"/>
+      <w:numFmt w:val="bullet"/>
+      <w:lvlText w:val="o"/>
+      <w:lvlJc w:val="left"/>
+      <w:pPr>
+        <w:ind w:left="5760" w:hanging="360"/>
+      </w:pPr>
+      <w:rPr>
+        <w:rFonts w:ascii="Courier New" w:hAnsi="Courier New" w:cs="Courier New" w:hint="default"/>
+      </w:rPr>
+    </w:lvl>
+    <w:lvl w:ilvl="8" w:tplc="0C0A0005" w:tentative="1">
+      <w:start w:val="1"/>
+      <w:numFmt w:val="bullet"/>
+      <w:lvlText w:val=""/>
+      <w:lvlJc w:val="left"/>
+      <w:pPr>
+        <w:ind w:left="6480" w:hanging="360"/>
+      </w:pPr>
+      <w:rPr>
+        <w:rFonts w:ascii="Wingdings" w:hAnsi="Wingdings" w:hint="default"/>
+      </w:rPr>
+    </w:lvl>
+  </w:abstractNum>
+  <w:abstractNum w:abstractNumId="12" w15:restartNumberingAfterBreak="0">
+    <w:nsid w:val="4F7B59A8"/>
+    <w:multiLevelType w:val="hybridMultilevel"/>
+    <w:tmpl w:val="AE06C45E"/>
+    <w:lvl w:ilvl="0" w:tplc="0C0A0003">
+      <w:start w:val="1"/>
+      <w:numFmt w:val="bullet"/>
+      <w:lvlText w:val="o"/>
+      <w:lvlJc w:val="left"/>
+      <w:pPr>
+        <w:ind w:left="720" w:hanging="360"/>
+      </w:pPr>
+      <w:rPr>
+        <w:rFonts w:ascii="Courier New" w:hAnsi="Courier New" w:cs="Courier New" w:hint="default"/>
+      </w:rPr>
+    </w:lvl>
+    <w:lvl w:ilvl="1" w:tplc="0C0A0003">
+      <w:start w:val="1"/>
+      <w:numFmt w:val="bullet"/>
+      <w:lvlText w:val="o"/>
+      <w:lvlJc w:val="left"/>
+      <w:pPr>
+        <w:ind w:left="1440" w:hanging="360"/>
+      </w:pPr>
+      <w:rPr>
+        <w:rFonts w:ascii="Courier New" w:hAnsi="Courier New" w:cs="Courier New" w:hint="default"/>
+      </w:rPr>
+    </w:lvl>
+    <w:lvl w:ilvl="2" w:tplc="0C0A0005" w:tentative="1">
+      <w:start w:val="1"/>
+      <w:numFmt w:val="bullet"/>
+      <w:lvlText w:val=""/>
+      <w:lvlJc w:val="left"/>
+      <w:pPr>
+        <w:ind w:left="2160" w:hanging="360"/>
+      </w:pPr>
+      <w:rPr>
+        <w:rFonts w:ascii="Wingdings" w:hAnsi="Wingdings" w:hint="default"/>
+      </w:rPr>
+    </w:lvl>
+    <w:lvl w:ilvl="3" w:tplc="0C0A0001" w:tentative="1">
+      <w:start w:val="1"/>
+      <w:numFmt w:val="bullet"/>
+      <w:lvlText w:val=""/>
+      <w:lvlJc w:val="left"/>
+      <w:pPr>
+        <w:ind w:left="2880" w:hanging="360"/>
+      </w:pPr>
+      <w:rPr>
+        <w:rFonts w:ascii="Symbol" w:hAnsi="Symbol" w:hint="default"/>
+      </w:rPr>
+    </w:lvl>
+    <w:lvl w:ilvl="4" w:tplc="0C0A0003" w:tentative="1">
+      <w:start w:val="1"/>
+      <w:numFmt w:val="bullet"/>
+      <w:lvlText w:val="o"/>
+      <w:lvlJc w:val="left"/>
+      <w:pPr>
+        <w:ind w:left="3600" w:hanging="360"/>
+      </w:pPr>
+      <w:rPr>
+        <w:rFonts w:ascii="Courier New" w:hAnsi="Courier New" w:cs="Courier New" w:hint="default"/>
+      </w:rPr>
+    </w:lvl>
+    <w:lvl w:ilvl="5" w:tplc="0C0A0005" w:tentative="1">
+      <w:start w:val="1"/>
+      <w:numFmt w:val="bullet"/>
+      <w:lvlText w:val=""/>
+      <w:lvlJc w:val="left"/>
+      <w:pPr>
+        <w:ind w:left="4320" w:hanging="360"/>
+      </w:pPr>
+      <w:rPr>
+        <w:rFonts w:ascii="Wingdings" w:hAnsi="Wingdings" w:hint="default"/>
+      </w:rPr>
+    </w:lvl>
+    <w:lvl w:ilvl="6" w:tplc="0C0A0001" w:tentative="1">
+      <w:start w:val="1"/>
+      <w:numFmt w:val="bullet"/>
+      <w:lvlText w:val=""/>
+      <w:lvlJc w:val="left"/>
+      <w:pPr>
+        <w:ind w:left="5040" w:hanging="360"/>
+      </w:pPr>
+      <w:rPr>
+        <w:rFonts w:ascii="Symbol" w:hAnsi="Symbol" w:hint="default"/>
+      </w:rPr>
+    </w:lvl>
+    <w:lvl w:ilvl="7" w:tplc="0C0A0003" w:tentative="1">
+      <w:start w:val="1"/>
+      <w:numFmt w:val="bullet"/>
+      <w:lvlText w:val="o"/>
+      <w:lvlJc w:val="left"/>
+      <w:pPr>
+        <w:ind w:left="5760" w:hanging="360"/>
+      </w:pPr>
+      <w:rPr>
+        <w:rFonts w:ascii="Courier New" w:hAnsi="Courier New" w:cs="Courier New" w:hint="default"/>
+      </w:rPr>
+    </w:lvl>
+    <w:lvl w:ilvl="8" w:tplc="0C0A0005" w:tentative="1">
+      <w:start w:val="1"/>
+      <w:numFmt w:val="bullet"/>
+      <w:lvlText w:val=""/>
+      <w:lvlJc w:val="left"/>
+      <w:pPr>
+        <w:ind w:left="6480" w:hanging="360"/>
+      </w:pPr>
+      <w:rPr>
+        <w:rFonts w:ascii="Wingdings" w:hAnsi="Wingdings" w:hint="default"/>
+      </w:rPr>
+    </w:lvl>
+  </w:abstractNum>
+  <w:abstractNum w:abstractNumId="13" w15:restartNumberingAfterBreak="0">
+    <w:nsid w:val="623B29F4"/>
+    <w:multiLevelType w:val="hybridMultilevel"/>
+    <w:tmpl w:val="85CC4E8C"/>
+    <w:lvl w:ilvl="0" w:tplc="0C0A0003">
+      <w:start w:val="1"/>
+      <w:numFmt w:val="bullet"/>
+      <w:lvlText w:val="o"/>
+      <w:lvlJc w:val="left"/>
+      <w:pPr>
+        <w:ind w:left="720" w:hanging="360"/>
+      </w:pPr>
+      <w:rPr>
+        <w:rFonts w:ascii="Courier New" w:hAnsi="Courier New" w:cs="Courier New" w:hint="default"/>
+      </w:rPr>
+    </w:lvl>
+    <w:lvl w:ilvl="1" w:tplc="0C0A0003" w:tentative="1">
+      <w:start w:val="1"/>
+      <w:numFmt w:val="bullet"/>
+      <w:lvlText w:val="o"/>
+      <w:lvlJc w:val="left"/>
+      <w:pPr>
+        <w:ind w:left="1440" w:hanging="360"/>
+      </w:pPr>
+      <w:rPr>
+        <w:rFonts w:ascii="Courier New" w:hAnsi="Courier New" w:cs="Courier New" w:hint="default"/>
+      </w:rPr>
+    </w:lvl>
+    <w:lvl w:ilvl="2" w:tplc="0C0A0005" w:tentative="1">
+      <w:start w:val="1"/>
+      <w:numFmt w:val="bullet"/>
+      <w:lvlText w:val=""/>
+      <w:lvlJc w:val="left"/>
+      <w:pPr>
+        <w:ind w:left="2160" w:hanging="360"/>
+      </w:pPr>
+      <w:rPr>
+        <w:rFonts w:ascii="Wingdings" w:hAnsi="Wingdings" w:hint="default"/>
+      </w:rPr>
+    </w:lvl>
+    <w:lvl w:ilvl="3" w:tplc="0C0A0001" w:tentative="1">
+      <w:start w:val="1"/>
+      <w:numFmt w:val="bullet"/>
+      <w:lvlText w:val=""/>
+      <w:lvlJc w:val="left"/>
+      <w:pPr>
+        <w:ind w:left="2880" w:hanging="360"/>
+      </w:pPr>
+      <w:rPr>
+        <w:rFonts w:ascii="Symbol" w:hAnsi="Symbol" w:hint="default"/>
+      </w:rPr>
+    </w:lvl>
+    <w:lvl w:ilvl="4" w:tplc="0C0A0003" w:tentative="1">
+      <w:start w:val="1"/>
+      <w:numFmt w:val="bullet"/>
+      <w:lvlText w:val="o"/>
+      <w:lvlJc w:val="left"/>
+      <w:pPr>
+        <w:ind w:left="3600" w:hanging="360"/>
+      </w:pPr>
+      <w:rPr>
+        <w:rFonts w:ascii="Courier New" w:hAnsi="Courier New" w:cs="Courier New" w:hint="default"/>
+      </w:rPr>
+    </w:lvl>
+    <w:lvl w:ilvl="5" w:tplc="0C0A0005" w:tentative="1">
+      <w:start w:val="1"/>
+      <w:numFmt w:val="bullet"/>
+      <w:lvlText w:val=""/>
+      <w:lvlJc w:val="left"/>
+      <w:pPr>
+        <w:ind w:left="4320" w:hanging="360"/>
+      </w:pPr>
+      <w:rPr>
+        <w:rFonts w:ascii="Wingdings" w:hAnsi="Wingdings" w:hint="default"/>
+      </w:rPr>
+    </w:lvl>
+    <w:lvl w:ilvl="6" w:tplc="0C0A0001" w:tentative="1">
+      <w:start w:val="1"/>
+      <w:numFmt w:val="bullet"/>
+      <w:lvlText w:val=""/>
+      <w:lvlJc w:val="left"/>
+      <w:pPr>
+        <w:ind w:left="5040" w:hanging="360"/>
+      </w:pPr>
+      <w:rPr>
+        <w:rFonts w:ascii="Symbol" w:hAnsi="Symbol" w:hint="default"/>
+      </w:rPr>
+    </w:lvl>
+    <w:lvl w:ilvl="7" w:tplc="0C0A0003" w:tentative="1">
+      <w:start w:val="1"/>
+      <w:numFmt w:val="bullet"/>
+      <w:lvlText w:val="o"/>
+      <w:lvlJc w:val="left"/>
+      <w:pPr>
+        <w:ind w:left="5760" w:hanging="360"/>
+      </w:pPr>
+      <w:rPr>
+        <w:rFonts w:ascii="Courier New" w:hAnsi="Courier New" w:cs="Courier New" w:hint="default"/>
+      </w:rPr>
+    </w:lvl>
+    <w:lvl w:ilvl="8" w:tplc="0C0A0005" w:tentative="1">
+      <w:start w:val="1"/>
+      <w:numFmt w:val="bullet"/>
+      <w:lvlText w:val=""/>
+      <w:lvlJc w:val="left"/>
+      <w:pPr>
+        <w:ind w:left="6480" w:hanging="360"/>
+      </w:pPr>
+      <w:rPr>
+        <w:rFonts w:ascii="Wingdings" w:hAnsi="Wingdings" w:hint="default"/>
+      </w:rPr>
+    </w:lvl>
+  </w:abstractNum>
+  <w:abstractNum w:abstractNumId="14" w15:restartNumberingAfterBreak="0">
     <w:nsid w:val="66033AC6"/>
     <w:multiLevelType w:val="hybridMultilevel"/>
     <w:tmpl w:val="A8CC04B2"/>
@@ -1698,7 +2943,120 @@
       </w:rPr>
     </w:lvl>
   </w:abstractNum>
-  <w:abstractNum w:abstractNumId="8" w15:restartNumberingAfterBreak="0">
+  <w:abstractNum w:abstractNumId="15" w15:restartNumberingAfterBreak="0">
+    <w:nsid w:val="68112EE3"/>
+    <w:multiLevelType w:val="hybridMultilevel"/>
+    <w:tmpl w:val="0EA4157C"/>
+    <w:lvl w:ilvl="0" w:tplc="0C0A0003">
+      <w:start w:val="1"/>
+      <w:numFmt w:val="bullet"/>
+      <w:lvlText w:val="o"/>
+      <w:lvlJc w:val="left"/>
+      <w:pPr>
+        <w:ind w:left="720" w:hanging="360"/>
+      </w:pPr>
+      <w:rPr>
+        <w:rFonts w:ascii="Courier New" w:hAnsi="Courier New" w:cs="Courier New" w:hint="default"/>
+      </w:rPr>
+    </w:lvl>
+    <w:lvl w:ilvl="1" w:tplc="0C0A0003" w:tentative="1">
+      <w:start w:val="1"/>
+      <w:numFmt w:val="bullet"/>
+      <w:lvlText w:val="o"/>
+      <w:lvlJc w:val="left"/>
+      <w:pPr>
+        <w:ind w:left="1440" w:hanging="360"/>
+      </w:pPr>
+      <w:rPr>
+        <w:rFonts w:ascii="Courier New" w:hAnsi="Courier New" w:cs="Courier New" w:hint="default"/>
+      </w:rPr>
+    </w:lvl>
+    <w:lvl w:ilvl="2" w:tplc="0C0A0005" w:tentative="1">
+      <w:start w:val="1"/>
+      <w:numFmt w:val="bullet"/>
+      <w:lvlText w:val=""/>
+      <w:lvlJc w:val="left"/>
+      <w:pPr>
+        <w:ind w:left="2160" w:hanging="360"/>
+      </w:pPr>
+      <w:rPr>
+        <w:rFonts w:ascii="Wingdings" w:hAnsi="Wingdings" w:hint="default"/>
+      </w:rPr>
+    </w:lvl>
+    <w:lvl w:ilvl="3" w:tplc="0C0A0001" w:tentative="1">
+      <w:start w:val="1"/>
+      <w:numFmt w:val="bullet"/>
+      <w:lvlText w:val=""/>
+      <w:lvlJc w:val="left"/>
+      <w:pPr>
+        <w:ind w:left="2880" w:hanging="360"/>
+      </w:pPr>
+      <w:rPr>
+        <w:rFonts w:ascii="Symbol" w:hAnsi="Symbol" w:hint="default"/>
+      </w:rPr>
+    </w:lvl>
+    <w:lvl w:ilvl="4" w:tplc="0C0A0003" w:tentative="1">
+      <w:start w:val="1"/>
+      <w:numFmt w:val="bullet"/>
+      <w:lvlText w:val="o"/>
+      <w:lvlJc w:val="left"/>
+      <w:pPr>
+        <w:ind w:left="3600" w:hanging="360"/>
+      </w:pPr>
+      <w:rPr>
+        <w:rFonts w:ascii="Courier New" w:hAnsi="Courier New" w:cs="Courier New" w:hint="default"/>
+      </w:rPr>
+    </w:lvl>
+    <w:lvl w:ilvl="5" w:tplc="0C0A0005" w:tentative="1">
+      <w:start w:val="1"/>
+      <w:numFmt w:val="bullet"/>
+      <w:lvlText w:val=""/>
+      <w:lvlJc w:val="left"/>
+      <w:pPr>
+        <w:ind w:left="4320" w:hanging="360"/>
+      </w:pPr>
+      <w:rPr>
+        <w:rFonts w:ascii="Wingdings" w:hAnsi="Wingdings" w:hint="default"/>
+      </w:rPr>
+    </w:lvl>
+    <w:lvl w:ilvl="6" w:tplc="0C0A0001" w:tentative="1">
+      <w:start w:val="1"/>
+      <w:numFmt w:val="bullet"/>
+      <w:lvlText w:val=""/>
+      <w:lvlJc w:val="left"/>
+      <w:pPr>
+        <w:ind w:left="5040" w:hanging="360"/>
+      </w:pPr>
+      <w:rPr>
+        <w:rFonts w:ascii="Symbol" w:hAnsi="Symbol" w:hint="default"/>
+      </w:rPr>
+    </w:lvl>
+    <w:lvl w:ilvl="7" w:tplc="0C0A0003" w:tentative="1">
+      <w:start w:val="1"/>
+      <w:numFmt w:val="bullet"/>
+      <w:lvlText w:val="o"/>
+      <w:lvlJc w:val="left"/>
+      <w:pPr>
+        <w:ind w:left="5760" w:hanging="360"/>
+      </w:pPr>
+      <w:rPr>
+        <w:rFonts w:ascii="Courier New" w:hAnsi="Courier New" w:cs="Courier New" w:hint="default"/>
+      </w:rPr>
+    </w:lvl>
+    <w:lvl w:ilvl="8" w:tplc="0C0A0005" w:tentative="1">
+      <w:start w:val="1"/>
+      <w:numFmt w:val="bullet"/>
+      <w:lvlText w:val=""/>
+      <w:lvlJc w:val="left"/>
+      <w:pPr>
+        <w:ind w:left="6480" w:hanging="360"/>
+      </w:pPr>
+      <w:rPr>
+        <w:rFonts w:ascii="Wingdings" w:hAnsi="Wingdings" w:hint="default"/>
+      </w:rPr>
+    </w:lvl>
+  </w:abstractNum>
+  <w:abstractNum w:abstractNumId="16" w15:restartNumberingAfterBreak="0">
     <w:nsid w:val="6B8B7CC4"/>
     <w:multiLevelType w:val="hybridMultilevel"/>
     <w:tmpl w:val="8C9A7CB6"/>
@@ -1811,7 +3169,7 @@
       </w:rPr>
     </w:lvl>
   </w:abstractNum>
-  <w:abstractNum w:abstractNumId="9" w15:restartNumberingAfterBreak="0">
+  <w:abstractNum w:abstractNumId="17" w15:restartNumberingAfterBreak="0">
     <w:nsid w:val="7B2504E1"/>
     <w:multiLevelType w:val="hybridMultilevel"/>
     <w:tmpl w:val="6D247108"/>
@@ -1901,34 +3259,58 @@
     </w:lvl>
   </w:abstractNum>
   <w:num w:numId="1">
+    <w:abstractNumId w:val="10"/>
+  </w:num>
+  <w:num w:numId="2">
+    <w:abstractNumId w:val="3"/>
+  </w:num>
+  <w:num w:numId="3">
+    <w:abstractNumId w:val="4"/>
+  </w:num>
+  <w:num w:numId="4">
+    <w:abstractNumId w:val="5"/>
+  </w:num>
+  <w:num w:numId="5">
+    <w:abstractNumId w:val="8"/>
+  </w:num>
+  <w:num w:numId="6">
+    <w:abstractNumId w:val="17"/>
+  </w:num>
+  <w:num w:numId="7">
+    <w:abstractNumId w:val="9"/>
+  </w:num>
+  <w:num w:numId="8">
+    <w:abstractNumId w:val="16"/>
+  </w:num>
+  <w:num w:numId="9">
     <w:abstractNumId w:val="6"/>
   </w:num>
-  <w:num w:numId="2">
+  <w:num w:numId="10">
+    <w:abstractNumId w:val="14"/>
+  </w:num>
+  <w:num w:numId="11">
     <w:abstractNumId w:val="0"/>
   </w:num>
-  <w:num w:numId="3">
+  <w:num w:numId="12">
+    <w:abstractNumId w:val="2"/>
+  </w:num>
+  <w:num w:numId="13">
     <w:abstractNumId w:val="1"/>
   </w:num>
-  <w:num w:numId="4">
-    <w:abstractNumId w:val="2"/>
+  <w:num w:numId="14">
+    <w:abstractNumId w:val="7"/>
   </w:num>
-  <w:num w:numId="5">
-    <w:abstractNumId w:val="4"/>
+  <w:num w:numId="15">
+    <w:abstractNumId w:val="15"/>
   </w:num>
-  <w:num w:numId="6">
-    <w:abstractNumId w:val="9"/>
+  <w:num w:numId="16">
+    <w:abstractNumId w:val="11"/>
   </w:num>
-  <w:num w:numId="7">
-    <w:abstractNumId w:val="5"/>
+  <w:num w:numId="17">
+    <w:abstractNumId w:val="12"/>
   </w:num>
-  <w:num w:numId="8">
-    <w:abstractNumId w:val="8"/>
-  </w:num>
-  <w:num w:numId="9">
-    <w:abstractNumId w:val="3"/>
-  </w:num>
-  <w:num w:numId="10">
-    <w:abstractNumId w:val="7"/>
+  <w:num w:numId="18">
+    <w:abstractNumId w:val="13"/>
   </w:num>
 </w:numbering>
 </file>

</xml_diff>